<commit_message>
Header added in word file
</commit_message>
<xml_diff>
--- a/Microservice.docx
+++ b/Microservice.docx
@@ -1,6 +1,6 @@
 
 <file path=word/document.xml><?xml version="1.0" encoding="utf-8"?>
-<w:document xmlns:wpc="http://schemas.microsoft.com/office/word/2010/wordprocessingCanvas" xmlns:mc="http://schemas.openxmlformats.org/markup-compatibility/2006" xmlns:o="urn:schemas-microsoft-com:office:office" xmlns:r="http://schemas.openxmlformats.org/officeDocument/2006/relationships" xmlns:m="http://schemas.openxmlformats.org/officeDocument/2006/math" xmlns:v="urn:schemas-microsoft-com:vml" xmlns:wp14="http://schemas.microsoft.com/office/word/2010/wordprocessingDrawing" xmlns:wp="http://schemas.openxmlformats.org/drawingml/2006/wordprocessingDrawing" xmlns:w10="urn:schemas-microsoft-com:office:word" xmlns:w="http://schemas.openxmlformats.org/wordprocessingml/2006/main" xmlns:w14="http://schemas.microsoft.com/office/word/2010/wordml" xmlns:wpg="http://schemas.microsoft.com/office/word/2010/wordprocessingGroup" xmlns:wpi="http://schemas.microsoft.com/office/word/2010/wordprocessingInk" xmlns:wne="http://schemas.microsoft.com/office/word/2006/wordml" xmlns:wps="http://schemas.microsoft.com/office/word/2010/wordprocessingShape" mc:Ignorable="w14 wp14">
+<w:document xmlns:ve="http://schemas.openxmlformats.org/markup-compatibility/2006" xmlns:o="urn:schemas-microsoft-com:office:office" xmlns:r="http://schemas.openxmlformats.org/officeDocument/2006/relationships" xmlns:m="http://schemas.openxmlformats.org/officeDocument/2006/math" xmlns:v="urn:schemas-microsoft-com:vml" xmlns:wp="http://schemas.openxmlformats.org/drawingml/2006/wordprocessingDrawing" xmlns:w10="urn:schemas-microsoft-com:office:word" xmlns:w="http://schemas.openxmlformats.org/wordprocessingml/2006/main" xmlns:wne="http://schemas.microsoft.com/office/word/2006/wordml">
   <w:body>
     <w:p>
       <w:pPr>
@@ -12,7 +12,9 @@
           <w:szCs w:val="24"/>
         </w:rPr>
       </w:pPr>
-      <w:r>
+    </w:p>
+    <w:p>
+      <w:pPr>
         <w:rPr>
           <w:rFonts w:cstheme="minorHAnsi"/>
           <w:b/>
@@ -20,9 +22,10 @@
           <w:sz w:val="24"/>
           <w:szCs w:val="24"/>
         </w:rPr>
-        <w:t>1)</w:t>
-      </w:r>
-      <w:r>
+      </w:pPr>
+    </w:p>
+    <w:p>
+      <w:pPr>
         <w:rPr>
           <w:rFonts w:cstheme="minorHAnsi"/>
           <w:b/>
@@ -30,7 +33,81 @@
           <w:sz w:val="24"/>
           <w:szCs w:val="24"/>
         </w:rPr>
-        <w:t>What is MicroServices?</w:t>
+      </w:pPr>
+      <w:r>
+        <w:rPr>
+          <w:rFonts w:cstheme="minorHAnsi"/>
+          <w:b/>
+          <w:color w:val="F79646" w:themeColor="accent6"/>
+          <w:sz w:val="24"/>
+          <w:szCs w:val="24"/>
+        </w:rPr>
+        <w:t>Sample Questions:</w:t>
+      </w:r>
+    </w:p>
+    <w:p>
+      <w:pPr>
+        <w:rPr>
+          <w:rFonts w:cstheme="minorHAnsi"/>
+          <w:b/>
+          <w:color w:val="F79646" w:themeColor="accent6"/>
+          <w:sz w:val="24"/>
+          <w:szCs w:val="24"/>
+        </w:rPr>
+      </w:pPr>
+      <w:proofErr w:type="gramStart"/>
+      <w:r>
+        <w:rPr>
+          <w:rFonts w:cstheme="minorHAnsi"/>
+          <w:b/>
+          <w:color w:val="F79646" w:themeColor="accent6"/>
+          <w:sz w:val="24"/>
+          <w:szCs w:val="24"/>
+        </w:rPr>
+        <w:t>1)</w:t>
+      </w:r>
+      <w:r>
+        <w:rPr>
+          <w:rFonts w:cstheme="minorHAnsi"/>
+          <w:b/>
+          <w:color w:val="F79646" w:themeColor="accent6"/>
+          <w:sz w:val="24"/>
+          <w:szCs w:val="24"/>
+        </w:rPr>
+        <w:t>What</w:t>
+      </w:r>
+      <w:proofErr w:type="gramEnd"/>
+      <w:r>
+        <w:rPr>
+          <w:rFonts w:cstheme="minorHAnsi"/>
+          <w:b/>
+          <w:color w:val="F79646" w:themeColor="accent6"/>
+          <w:sz w:val="24"/>
+          <w:szCs w:val="24"/>
+        </w:rPr>
+        <w:t xml:space="preserve"> is </w:t>
+      </w:r>
+      <w:proofErr w:type="spellStart"/>
+      <w:r>
+        <w:rPr>
+          <w:rFonts w:cstheme="minorHAnsi"/>
+          <w:b/>
+          <w:color w:val="F79646" w:themeColor="accent6"/>
+          <w:sz w:val="24"/>
+          <w:szCs w:val="24"/>
+        </w:rPr>
+        <w:t>MicroServices</w:t>
+      </w:r>
+      <w:proofErr w:type="spellEnd"/>
+      <w:r>
+        <w:rPr>
+          <w:rFonts w:cstheme="minorHAnsi"/>
+          <w:b/>
+          <w:color w:val="F79646" w:themeColor="accent6"/>
+          <w:sz w:val="24"/>
+          <w:szCs w:val="24"/>
+        </w:rPr>
+        <w:t>?</w:t>
       </w:r>
     </w:p>
     <w:p>
@@ -52,23 +129,43 @@
           <w:sz w:val="24"/>
           <w:szCs w:val="24"/>
         </w:rPr>
-        <w:t>A Services must run Independent &amp; it should be Re-usable,</w:t>
-      </w:r>
+        <w:t>A Services must run Independent &amp; it should be Re-</w:t>
+      </w:r>
+      <w:proofErr w:type="spellStart"/>
       <w:r>
         <w:rPr>
           <w:rFonts w:cstheme="minorHAnsi"/>
           <w:sz w:val="24"/>
           <w:szCs w:val="24"/>
         </w:rPr>
-        <w:t xml:space="preserve"> </w:t>
-      </w:r>
+        <w:t>usable,implemented</w:t>
+      </w:r>
+      <w:proofErr w:type="spellEnd"/>
       <w:r>
         <w:rPr>
           <w:rFonts w:cstheme="minorHAnsi"/>
           <w:sz w:val="24"/>
           <w:szCs w:val="24"/>
         </w:rPr>
-        <w:t>implemented using less coding called as “Microservices”;</w:t>
+        <w:t xml:space="preserve"> using less coding called as “</w:t>
+      </w:r>
+      <w:proofErr w:type="spellStart"/>
+      <w:r>
+        <w:rPr>
+          <w:rFonts w:cstheme="minorHAnsi"/>
+          <w:sz w:val="24"/>
+          <w:szCs w:val="24"/>
+        </w:rPr>
+        <w:t>Microservices</w:t>
+      </w:r>
+      <w:proofErr w:type="spellEnd"/>
+      <w:r>
+        <w:rPr>
+          <w:rFonts w:cstheme="minorHAnsi"/>
+          <w:sz w:val="24"/>
+          <w:szCs w:val="24"/>
+        </w:rPr>
+        <w:t>”;</w:t>
       </w:r>
     </w:p>
     <w:p>
@@ -90,7 +187,25 @@
           <w:sz w:val="24"/>
           <w:szCs w:val="24"/>
         </w:rPr>
-        <w:t>Every Re-usable Services can be converted to Microservices.</w:t>
+        <w:t xml:space="preserve">Every Re-usable Services can be converted to </w:t>
+      </w:r>
+      <w:proofErr w:type="spellStart"/>
+      <w:r>
+        <w:rPr>
+          <w:rFonts w:cstheme="minorHAnsi"/>
+          <w:sz w:val="24"/>
+          <w:szCs w:val="24"/>
+        </w:rPr>
+        <w:t>Microservices</w:t>
+      </w:r>
+      <w:proofErr w:type="spellEnd"/>
+      <w:r>
+        <w:rPr>
+          <w:rFonts w:cstheme="minorHAnsi"/>
+          <w:sz w:val="24"/>
+          <w:szCs w:val="24"/>
+        </w:rPr>
+        <w:t>.</w:t>
       </w:r>
     </w:p>
     <w:p>
@@ -105,6 +220,7 @@
           <w:lang w:eastAsia="en-IN"/>
         </w:rPr>
       </w:pPr>
+      <w:proofErr w:type="gramStart"/>
       <w:r>
         <w:rPr>
           <w:rFonts w:eastAsia="Times New Roman" w:cstheme="minorHAnsi"/>
@@ -127,8 +243,9 @@
           <w:szCs w:val="24"/>
           <w:lang w:eastAsia="en-IN"/>
         </w:rPr>
-        <w:t xml:space="preserve">What are the </w:t>
-      </w:r>
+        <w:t>What</w:t>
+      </w:r>
+      <w:proofErr w:type="gramEnd"/>
       <w:r>
         <w:rPr>
           <w:rFonts w:eastAsia="Times New Roman" w:cstheme="minorHAnsi"/>
@@ -139,7 +256,33 @@
           <w:szCs w:val="24"/>
           <w:lang w:eastAsia="en-IN"/>
         </w:rPr>
-        <w:t xml:space="preserve">Microservices Advantages </w:t>
+        <w:t xml:space="preserve"> are the </w:t>
+      </w:r>
+      <w:proofErr w:type="spellStart"/>
+      <w:r>
+        <w:rPr>
+          <w:rFonts w:eastAsia="Times New Roman" w:cstheme="minorHAnsi"/>
+          <w:b/>
+          <w:bCs/>
+          <w:color w:val="F79646" w:themeColor="accent6"/>
+          <w:sz w:val="24"/>
+          <w:szCs w:val="24"/>
+          <w:lang w:eastAsia="en-IN"/>
+        </w:rPr>
+        <w:t>Microservices</w:t>
+      </w:r>
+      <w:proofErr w:type="spellEnd"/>
+      <w:r>
+        <w:rPr>
+          <w:rFonts w:eastAsia="Times New Roman" w:cstheme="minorHAnsi"/>
+          <w:b/>
+          <w:bCs/>
+          <w:color w:val="F79646" w:themeColor="accent6"/>
+          <w:sz w:val="24"/>
+          <w:szCs w:val="24"/>
+          <w:lang w:eastAsia="en-IN"/>
+        </w:rPr>
+        <w:t xml:space="preserve"> Advantages </w:t>
       </w:r>
       <w:r>
         <w:rPr>
@@ -343,6 +486,7 @@
           <w:lang w:eastAsia="en-IN"/>
         </w:rPr>
       </w:pPr>
+      <w:proofErr w:type="gramStart"/>
       <w:r>
         <w:rPr>
           <w:rFonts w:eastAsia="Times New Roman" w:cstheme="minorHAnsi"/>
@@ -365,8 +509,9 @@
           <w:szCs w:val="24"/>
           <w:lang w:eastAsia="en-IN"/>
         </w:rPr>
-        <w:t xml:space="preserve">What are the  </w:t>
-      </w:r>
+        <w:t>What</w:t>
+      </w:r>
+      <w:proofErr w:type="gramEnd"/>
       <w:r>
         <w:rPr>
           <w:rFonts w:eastAsia="Times New Roman" w:cstheme="minorHAnsi"/>
@@ -377,7 +522,33 @@
           <w:szCs w:val="24"/>
           <w:lang w:eastAsia="en-IN"/>
         </w:rPr>
-        <w:t>Microservices Disadvantages</w:t>
+        <w:t xml:space="preserve"> are the  </w:t>
+      </w:r>
+      <w:proofErr w:type="spellStart"/>
+      <w:r>
+        <w:rPr>
+          <w:rFonts w:eastAsia="Times New Roman" w:cstheme="minorHAnsi"/>
+          <w:b/>
+          <w:bCs/>
+          <w:color w:val="F79646" w:themeColor="accent6"/>
+          <w:sz w:val="24"/>
+          <w:szCs w:val="24"/>
+          <w:lang w:eastAsia="en-IN"/>
+        </w:rPr>
+        <w:t>Microservices</w:t>
+      </w:r>
+      <w:proofErr w:type="spellEnd"/>
+      <w:r>
+        <w:rPr>
+          <w:rFonts w:eastAsia="Times New Roman" w:cstheme="minorHAnsi"/>
+          <w:b/>
+          <w:bCs/>
+          <w:color w:val="F79646" w:themeColor="accent6"/>
+          <w:sz w:val="24"/>
+          <w:szCs w:val="24"/>
+          <w:lang w:eastAsia="en-IN"/>
+        </w:rPr>
+        <w:t xml:space="preserve"> Disadvantages</w:t>
       </w:r>
       <w:r>
         <w:rPr>
@@ -522,6 +693,7 @@
           <w:szCs w:val="24"/>
         </w:rPr>
       </w:pPr>
+      <w:proofErr w:type="gramStart"/>
       <w:r>
         <w:rPr>
           <w:rFonts w:asciiTheme="minorHAnsi" w:hAnsiTheme="minorHAnsi" w:cstheme="minorHAnsi"/>
@@ -538,7 +710,37 @@
           <w:sz w:val="24"/>
           <w:szCs w:val="24"/>
         </w:rPr>
-        <w:t>What is Microservices Architecture?</w:t>
+        <w:t>What</w:t>
+      </w:r>
+      <w:proofErr w:type="gramEnd"/>
+      <w:r>
+        <w:rPr>
+          <w:rFonts w:asciiTheme="minorHAnsi" w:hAnsiTheme="minorHAnsi" w:cstheme="minorHAnsi"/>
+          <w:color w:val="F79646" w:themeColor="accent6"/>
+          <w:sz w:val="24"/>
+          <w:szCs w:val="24"/>
+        </w:rPr>
+        <w:t xml:space="preserve"> is </w:t>
+      </w:r>
+      <w:proofErr w:type="spellStart"/>
+      <w:r>
+        <w:rPr>
+          <w:rFonts w:asciiTheme="minorHAnsi" w:hAnsiTheme="minorHAnsi" w:cstheme="minorHAnsi"/>
+          <w:color w:val="F79646" w:themeColor="accent6"/>
+          <w:sz w:val="24"/>
+          <w:szCs w:val="24"/>
+        </w:rPr>
+        <w:t>Microservices</w:t>
+      </w:r>
+      <w:proofErr w:type="spellEnd"/>
+      <w:r>
+        <w:rPr>
+          <w:rFonts w:asciiTheme="minorHAnsi" w:hAnsiTheme="minorHAnsi" w:cstheme="minorHAnsi"/>
+          <w:color w:val="F79646" w:themeColor="accent6"/>
+          <w:sz w:val="24"/>
+          <w:szCs w:val="24"/>
+        </w:rPr>
+        <w:t xml:space="preserve"> Architecture?</w:t>
       </w:r>
     </w:p>
     <w:p>
@@ -552,11 +754,47 @@
           <w:rFonts w:asciiTheme="minorHAnsi" w:hAnsiTheme="minorHAnsi" w:cstheme="minorHAnsi"/>
         </w:rPr>
       </w:pPr>
+      <w:proofErr w:type="spellStart"/>
       <w:r>
         <w:rPr>
           <w:rFonts w:asciiTheme="minorHAnsi" w:hAnsiTheme="minorHAnsi" w:cstheme="minorHAnsi"/>
         </w:rPr>
-        <w:t xml:space="preserve">Microservices architecture allows to avoid monolith application for large system. It provide loose coupling between collaborating processes which running independently in different environments with tight cohesion. </w:t>
+        <w:t>Microservices</w:t>
+      </w:r>
+      <w:proofErr w:type="spellEnd"/>
+      <w:r>
+        <w:rPr>
+          <w:rFonts w:asciiTheme="minorHAnsi" w:hAnsiTheme="minorHAnsi" w:cstheme="minorHAnsi"/>
+        </w:rPr>
+        <w:t xml:space="preserve"> architecture allows </w:t>
+      </w:r>
+      <w:proofErr w:type="gramStart"/>
+      <w:r>
+        <w:rPr>
+          <w:rFonts w:asciiTheme="minorHAnsi" w:hAnsiTheme="minorHAnsi" w:cstheme="minorHAnsi"/>
+        </w:rPr>
+        <w:t>to avoid</w:t>
+      </w:r>
+      <w:proofErr w:type="gramEnd"/>
+      <w:r>
+        <w:rPr>
+          <w:rFonts w:asciiTheme="minorHAnsi" w:hAnsiTheme="minorHAnsi" w:cstheme="minorHAnsi"/>
+        </w:rPr>
+        <w:t xml:space="preserve"> monolith application for large system. It </w:t>
+      </w:r>
+      <w:proofErr w:type="gramStart"/>
+      <w:r>
+        <w:rPr>
+          <w:rFonts w:asciiTheme="minorHAnsi" w:hAnsiTheme="minorHAnsi" w:cstheme="minorHAnsi"/>
+        </w:rPr>
+        <w:t>provide</w:t>
+      </w:r>
+      <w:proofErr w:type="gramEnd"/>
+      <w:r>
+        <w:rPr>
+          <w:rFonts w:asciiTheme="minorHAnsi" w:hAnsiTheme="minorHAnsi" w:cstheme="minorHAnsi"/>
+        </w:rPr>
+        <w:t xml:space="preserve"> loose coupling between collaborating processes which running independently in different environments with tight cohesion. </w:t>
       </w:r>
     </w:p>
     <w:p>
@@ -574,7 +812,35 @@
         <w:rPr>
           <w:rFonts w:asciiTheme="minorHAnsi" w:hAnsiTheme="minorHAnsi" w:cstheme="minorHAnsi"/>
         </w:rPr>
-        <w:t>For example imagine an online shop with separate microservices for user-accounts, product-catalog order-processing and shopping carts. So these components are inevitably important for such a large online shopping portal. For online shopping system we could use following architectures.</w:t>
+        <w:t xml:space="preserve">For example imagine an online shop with separate </w:t>
+      </w:r>
+      <w:proofErr w:type="spellStart"/>
+      <w:r>
+        <w:rPr>
+          <w:rFonts w:asciiTheme="minorHAnsi" w:hAnsiTheme="minorHAnsi" w:cstheme="minorHAnsi"/>
+        </w:rPr>
+        <w:t>microservices</w:t>
+      </w:r>
+      <w:proofErr w:type="spellEnd"/>
+      <w:r>
+        <w:rPr>
+          <w:rFonts w:asciiTheme="minorHAnsi" w:hAnsiTheme="minorHAnsi" w:cstheme="minorHAnsi"/>
+        </w:rPr>
+        <w:t xml:space="preserve"> for user-accounts, product-</w:t>
+      </w:r>
+      <w:proofErr w:type="spellStart"/>
+      <w:r>
+        <w:rPr>
+          <w:rFonts w:asciiTheme="minorHAnsi" w:hAnsiTheme="minorHAnsi" w:cstheme="minorHAnsi"/>
+        </w:rPr>
+        <w:t>catalog</w:t>
+      </w:r>
+      <w:proofErr w:type="spellEnd"/>
+      <w:r>
+        <w:rPr>
+          <w:rFonts w:asciiTheme="minorHAnsi" w:hAnsiTheme="minorHAnsi" w:cstheme="minorHAnsi"/>
+        </w:rPr>
+        <w:t xml:space="preserve"> order-processing and shopping carts. So these components are inevitably important for such a large online shopping portal. For online shopping system we could use following architectures.</w:t>
       </w:r>
     </w:p>
     <w:p>
@@ -592,7 +858,25 @@
           <w:sz w:val="24"/>
           <w:szCs w:val="24"/>
         </w:rPr>
-        <w:t>Shopping system without Microservices (Monolith architecture)</w:t>
+        <w:t xml:space="preserve">Shopping system without </w:t>
+      </w:r>
+      <w:proofErr w:type="spellStart"/>
+      <w:r>
+        <w:rPr>
+          <w:rFonts w:asciiTheme="minorHAnsi" w:hAnsiTheme="minorHAnsi" w:cstheme="minorHAnsi"/>
+          <w:sz w:val="24"/>
+          <w:szCs w:val="24"/>
+        </w:rPr>
+        <w:t>Microservices</w:t>
+      </w:r>
+      <w:proofErr w:type="spellEnd"/>
+      <w:r>
+        <w:rPr>
+          <w:rFonts w:asciiTheme="minorHAnsi" w:hAnsiTheme="minorHAnsi" w:cstheme="minorHAnsi"/>
+          <w:sz w:val="24"/>
+          <w:szCs w:val="24"/>
+        </w:rPr>
+        <w:t xml:space="preserve"> (Monolith architecture)</w:t>
       </w:r>
     </w:p>
     <w:p>
@@ -625,7 +909,7 @@
       <w:r>
         <w:rPr>
           <w:noProof/>
-          <w:lang w:eastAsia="en-IN"/>
+          <w:lang w:val="en-US"/>
         </w:rPr>
         <w:lastRenderedPageBreak/>
         <w:drawing>
@@ -646,10 +930,10 @@
                     </pic:cNvPicPr>
                   </pic:nvPicPr>
                   <pic:blipFill>
-                    <a:blip r:embed="rId6">
+                    <a:blip r:embed="rId5">
                       <a:extLst>
                         <a:ext uri="{28A0092B-C50C-407E-A947-70E740481C1C}">
-                          <a14:useLocalDpi xmlns:a14="http://schemas.microsoft.com/office/drawing/2010/main" val="0"/>
+                          <a14:useLocalDpi xmlns:a14="http://schemas.microsoft.com/office/drawing/2010/main" xmlns:wps="http://schemas.microsoft.com/office/word/2010/wordprocessingShape" xmlns:wpi="http://schemas.microsoft.com/office/word/2010/wordprocessingInk" xmlns:wpg="http://schemas.microsoft.com/office/word/2010/wordprocessingGroup" xmlns:w14="http://schemas.microsoft.com/office/word/2010/wordml" xmlns:w="http://schemas.openxmlformats.org/wordprocessingml/2006/main" xmlns:w10="urn:schemas-microsoft-com:office:word" xmlns:wp14="http://schemas.microsoft.com/office/word/2010/wordprocessingDrawing" xmlns:v="urn:schemas-microsoft-com:vml" xmlns:o="urn:schemas-microsoft-com:office:office" xmlns:mc="http://schemas.openxmlformats.org/markup-compatibility/2006" xmlns:wpc="http://schemas.microsoft.com/office/word/2010/wordprocessingCanvas" xmlns="" val="0"/>
                         </a:ext>
                       </a:extLst>
                     </a:blip>
@@ -702,8 +986,18 @@
           <w:sz w:val="24"/>
           <w:szCs w:val="24"/>
         </w:rPr>
-        <w:t>Shopping system with Microservices</w:t>
-      </w:r>
+        <w:t xml:space="preserve">Shopping system with </w:t>
+      </w:r>
+      <w:proofErr w:type="spellStart"/>
+      <w:r>
+        <w:rPr>
+          <w:rFonts w:asciiTheme="minorHAnsi" w:hAnsiTheme="minorHAnsi" w:cstheme="minorHAnsi"/>
+          <w:sz w:val="24"/>
+          <w:szCs w:val="24"/>
+        </w:rPr>
+        <w:t>Microservices</w:t>
+      </w:r>
+      <w:proofErr w:type="spellEnd"/>
       <w:r>
         <w:rPr>
           <w:rFonts w:asciiTheme="minorHAnsi" w:hAnsiTheme="minorHAnsi" w:cstheme="minorHAnsi"/>
@@ -732,7 +1026,29 @@
           <w:sz w:val="24"/>
           <w:szCs w:val="24"/>
         </w:rPr>
-        <w:t>In this architecture style the main application divided in a set of sub applications called microservices. One large Application divided into multiple collaborating processes as below.</w:t>
+        <w:t xml:space="preserve">In this architecture style the main application divided in a set of sub applications called </w:t>
+      </w:r>
+      <w:proofErr w:type="spellStart"/>
+      <w:r>
+        <w:rPr>
+          <w:rFonts w:asciiTheme="minorHAnsi" w:hAnsiTheme="minorHAnsi" w:cstheme="minorHAnsi"/>
+          <w:b w:val="0"/>
+          <w:color w:val="000000" w:themeColor="text1"/>
+          <w:sz w:val="24"/>
+          <w:szCs w:val="24"/>
+        </w:rPr>
+        <w:t>microservices</w:t>
+      </w:r>
+      <w:proofErr w:type="spellEnd"/>
+      <w:r>
+        <w:rPr>
+          <w:rFonts w:asciiTheme="minorHAnsi" w:hAnsiTheme="minorHAnsi" w:cstheme="minorHAnsi"/>
+          <w:b w:val="0"/>
+          <w:color w:val="000000" w:themeColor="text1"/>
+          <w:sz w:val="24"/>
+          <w:szCs w:val="24"/>
+        </w:rPr>
+        <w:t>. One large Application divided into multiple collaborating processes as below.</w:t>
       </w:r>
     </w:p>
     <w:p>
@@ -746,7 +1062,7 @@
       <w:r>
         <w:rPr>
           <w:noProof/>
-          <w:lang w:eastAsia="en-IN"/>
+          <w:lang w:val="en-US"/>
         </w:rPr>
         <w:drawing>
           <wp:inline distT="0" distB="0" distL="0" distR="0">
@@ -766,10 +1082,10 @@
                     </pic:cNvPicPr>
                   </pic:nvPicPr>
                   <pic:blipFill>
-                    <a:blip r:embed="rId7">
+                    <a:blip r:embed="rId6">
                       <a:extLst>
                         <a:ext uri="{28A0092B-C50C-407E-A947-70E740481C1C}">
-                          <a14:useLocalDpi xmlns:a14="http://schemas.microsoft.com/office/drawing/2010/main" val="0"/>
+                          <a14:useLocalDpi xmlns:a14="http://schemas.microsoft.com/office/drawing/2010/main" xmlns:wps="http://schemas.microsoft.com/office/word/2010/wordprocessingShape" xmlns:wpi="http://schemas.microsoft.com/office/word/2010/wordprocessingInk" xmlns:wpg="http://schemas.microsoft.com/office/word/2010/wordprocessingGroup" xmlns:w14="http://schemas.microsoft.com/office/word/2010/wordml" xmlns:w="http://schemas.openxmlformats.org/wordprocessingml/2006/main" xmlns:w10="urn:schemas-microsoft-com:office:word" xmlns:wp14="http://schemas.microsoft.com/office/word/2010/wordprocessingDrawing" xmlns:v="urn:schemas-microsoft-com:vml" xmlns:o="urn:schemas-microsoft-com:office:office" xmlns:mc="http://schemas.openxmlformats.org/markup-compatibility/2006" xmlns:wpc="http://schemas.microsoft.com/office/word/2010/wordprocessingCanvas" xmlns="" val="0"/>
                         </a:ext>
                       </a:extLst>
                     </a:blip>
@@ -817,6 +1133,7 @@
           <w:szCs w:val="24"/>
         </w:rPr>
       </w:pPr>
+      <w:proofErr w:type="gramStart"/>
       <w:r>
         <w:rPr>
           <w:b/>
@@ -835,8 +1152,9 @@
           <w:sz w:val="24"/>
           <w:szCs w:val="24"/>
         </w:rPr>
-        <w:t xml:space="preserve"> </w:t>
-      </w:r>
+        <w:t>How</w:t>
+      </w:r>
+      <w:proofErr w:type="gramEnd"/>
       <w:r>
         <w:rPr>
           <w:b/>
@@ -845,7 +1163,29 @@
           <w:sz w:val="24"/>
           <w:szCs w:val="24"/>
         </w:rPr>
-        <w:t>How will you monitor multiple microservices for various indicators like health?</w:t>
+        <w:t xml:space="preserve"> will you monitor multiple </w:t>
+      </w:r>
+      <w:proofErr w:type="spellStart"/>
+      <w:r>
+        <w:rPr>
+          <w:b/>
+          <w:bCs/>
+          <w:color w:val="F79646" w:themeColor="accent6"/>
+          <w:sz w:val="24"/>
+          <w:szCs w:val="24"/>
+        </w:rPr>
+        <w:t>microservices</w:t>
+      </w:r>
+      <w:proofErr w:type="spellEnd"/>
+      <w:r>
+        <w:rPr>
+          <w:b/>
+          <w:bCs/>
+          <w:color w:val="F79646" w:themeColor="accent6"/>
+          <w:sz w:val="24"/>
+          <w:szCs w:val="24"/>
+        </w:rPr>
+        <w:t xml:space="preserve"> for various indicators like health?</w:t>
       </w:r>
     </w:p>
     <w:p>
@@ -869,7 +1209,23 @@
           <w:sz w:val="24"/>
           <w:szCs w:val="24"/>
         </w:rPr>
-        <w:t>Spring Boot provides actuator endpoints to monitor metrics of individual microservices. These endpoints are very helpful for getting information about applications like if they are up, if their components like database etc are working good. But a major drawback or difficulty about using actuator en</w:t>
+        <w:t xml:space="preserve">Spring Boot provides actuator endpoints to monitor metrics of individual </w:t>
+      </w:r>
+      <w:proofErr w:type="spellStart"/>
+      <w:r>
+        <w:rPr>
+          <w:sz w:val="24"/>
+          <w:szCs w:val="24"/>
+        </w:rPr>
+        <w:t>microservices</w:t>
+      </w:r>
+      <w:proofErr w:type="spellEnd"/>
+      <w:r>
+        <w:rPr>
+          <w:sz w:val="24"/>
+          <w:szCs w:val="24"/>
+        </w:rPr>
+        <w:t>. These endpoints are very helpful for getting information about applications like if they are up, if their components like database etc are working good. But a major drawback or difficulty about using actuator en</w:t>
       </w:r>
       <w:r>
         <w:rPr>
@@ -897,14 +1253,39 @@
           <w:sz w:val="24"/>
           <w:szCs w:val="24"/>
         </w:rPr>
-        <w:t>points for applications to know their status or health. Imagine microservices involving 50 applications, the admin will have to hit the actuator endpoints of all 50 applications. To help us deal with this situation, we will be using</w:t>
-      </w:r>
-      <w:r>
-        <w:rPr>
-          <w:sz w:val="24"/>
-          <w:szCs w:val="24"/>
-        </w:rPr>
-        <w:t xml:space="preserve"> open source project i.e </w:t>
+        <w:t xml:space="preserve">points for applications to know their status or health. Imagine </w:t>
+      </w:r>
+      <w:proofErr w:type="spellStart"/>
+      <w:r>
+        <w:rPr>
+          <w:sz w:val="24"/>
+          <w:szCs w:val="24"/>
+        </w:rPr>
+        <w:t>microservices</w:t>
+      </w:r>
+      <w:proofErr w:type="spellEnd"/>
+      <w:r>
+        <w:rPr>
+          <w:sz w:val="24"/>
+          <w:szCs w:val="24"/>
+        </w:rPr>
+        <w:t xml:space="preserve"> involving 50 applications, the admin will have to hit the actuator endpoints of all 50 applications. To help us deal with this situation, we will be using open source project </w:t>
+      </w:r>
+      <w:proofErr w:type="spellStart"/>
+      <w:r>
+        <w:rPr>
+          <w:sz w:val="24"/>
+          <w:szCs w:val="24"/>
+        </w:rPr>
+        <w:t>i.e</w:t>
+      </w:r>
+      <w:proofErr w:type="spellEnd"/>
+      <w:r>
+        <w:rPr>
+          <w:sz w:val="24"/>
+          <w:szCs w:val="24"/>
+        </w:rPr>
+        <w:t xml:space="preserve"> </w:t>
       </w:r>
     </w:p>
     <w:p>
@@ -942,8 +1323,20 @@
           <w:szCs w:val="24"/>
           <w:lang w:eastAsia="en-IN"/>
         </w:rPr>
-        <w:t>Admin UI For Monitoring Microservices</w:t>
-      </w:r>
+        <w:t xml:space="preserve">Admin UI For Monitoring </w:t>
+      </w:r>
+      <w:proofErr w:type="spellStart"/>
+      <w:r>
+        <w:rPr>
+          <w:rFonts w:eastAsia="Times New Roman" w:cstheme="minorHAnsi"/>
+          <w:sz w:val="24"/>
+          <w:szCs w:val="24"/>
+          <w:lang w:eastAsia="en-IN"/>
+        </w:rPr>
+        <w:t>Microservices</w:t>
+      </w:r>
+      <w:proofErr w:type="spellEnd"/>
+      <w:proofErr w:type="gramStart"/>
       <w:r>
         <w:rPr>
           <w:rFonts w:eastAsia="Times New Roman" w:cstheme="minorHAnsi"/>
@@ -953,6 +1346,7 @@
         </w:rPr>
         <w:t>)</w:t>
       </w:r>
+      <w:proofErr w:type="gramEnd"/>
       <w:r>
         <w:rPr>
           <w:sz w:val="24"/>
@@ -972,6 +1366,7 @@
           <w:sz w:val="24"/>
         </w:rPr>
       </w:pPr>
+      <w:proofErr w:type="gramStart"/>
       <w:r>
         <w:rPr>
           <w:b/>
@@ -988,8 +1383,9 @@
           <w:color w:val="F79646" w:themeColor="accent6"/>
           <w:sz w:val="24"/>
         </w:rPr>
-        <w:t xml:space="preserve"> </w:t>
-      </w:r>
+        <w:t>What</w:t>
+      </w:r>
+      <w:proofErr w:type="gramEnd"/>
       <w:r>
         <w:rPr>
           <w:b/>
@@ -997,7 +1393,7 @@
           <w:color w:val="F79646" w:themeColor="accent6"/>
           <w:sz w:val="24"/>
         </w:rPr>
-        <w:t>What does one mean by Service Registration and Discovery ?</w:t>
+        <w:t xml:space="preserve"> does one mean by Service Registration and Discovery ?</w:t>
       </w:r>
     </w:p>
     <w:p>
@@ -1021,7 +1417,23 @@
           <w:sz w:val="24"/>
           <w:szCs w:val="24"/>
         </w:rPr>
-        <w:t>When we start a project, we usally have all the configurations in the properties file. As more and more services are developed and deployed, adding and modifying these properties become more complex. Some services might go down, while some the location might change. This manual changing of properties may create issues.</w:t>
+        <w:t xml:space="preserve">When we start a project, we </w:t>
+      </w:r>
+      <w:proofErr w:type="spellStart"/>
+      <w:r>
+        <w:rPr>
+          <w:sz w:val="24"/>
+          <w:szCs w:val="24"/>
+        </w:rPr>
+        <w:t>usally</w:t>
+      </w:r>
+      <w:proofErr w:type="spellEnd"/>
+      <w:r>
+        <w:rPr>
+          <w:sz w:val="24"/>
+          <w:szCs w:val="24"/>
+        </w:rPr>
+        <w:t xml:space="preserve"> have all the configurations in the properties file. As more and more services are developed and deployed, adding and modifying these properties become more complex. Some services might go down, while some the location might change. This manual changing of properties may create issues.</w:t>
       </w:r>
       <w:r>
         <w:rPr>
@@ -1070,8 +1482,9 @@
           <w:sz w:val="24"/>
           <w:szCs w:val="24"/>
         </w:rPr>
-        <w:t>What does one mean by Load Balancing ?</w:t>
-      </w:r>
+        <w:t xml:space="preserve">What does one mean by Load </w:t>
+      </w:r>
+      <w:proofErr w:type="gramStart"/>
       <w:r>
         <w:rPr>
           <w:b/>
@@ -1080,8 +1493,9 @@
           <w:sz w:val="24"/>
           <w:szCs w:val="24"/>
         </w:rPr>
-        <w:t xml:space="preserve"> </w:t>
-      </w:r>
+        <w:t>Balancing ?</w:t>
+      </w:r>
+      <w:proofErr w:type="gramEnd"/>
     </w:p>
     <w:p>
       <w:pPr>
@@ -1169,21 +1583,39 @@
           <w:sz w:val="24"/>
           <w:szCs w:val="24"/>
         </w:rPr>
-        <w:t>Server side load balancing</w:t>
-      </w:r>
-      <w:r>
-        <w:rPr>
-          <w:sz w:val="24"/>
-          <w:szCs w:val="24"/>
-        </w:rPr>
-        <w:t xml:space="preserve"> </w:t>
-      </w:r>
-      <w:r>
-        <w:rPr>
-          <w:sz w:val="24"/>
-          <w:szCs w:val="24"/>
-        </w:rPr>
-        <w:t xml:space="preserve">can be achieved using Netflix Zuul. </w:t>
+        <w:t xml:space="preserve">Server side load </w:t>
+      </w:r>
+      <w:proofErr w:type="spellStart"/>
+      <w:r>
+        <w:rPr>
+          <w:sz w:val="24"/>
+          <w:szCs w:val="24"/>
+        </w:rPr>
+        <w:t>balancingcan</w:t>
+      </w:r>
+      <w:proofErr w:type="spellEnd"/>
+      <w:r>
+        <w:rPr>
+          <w:sz w:val="24"/>
+          <w:szCs w:val="24"/>
+        </w:rPr>
+        <w:t xml:space="preserve"> be achieved using Netflix </w:t>
+      </w:r>
+      <w:proofErr w:type="spellStart"/>
+      <w:r>
+        <w:rPr>
+          <w:sz w:val="24"/>
+          <w:szCs w:val="24"/>
+        </w:rPr>
+        <w:t>Zuul</w:t>
+      </w:r>
+      <w:proofErr w:type="spellEnd"/>
+      <w:r>
+        <w:rPr>
+          <w:sz w:val="24"/>
+          <w:szCs w:val="24"/>
+        </w:rPr>
+        <w:t xml:space="preserve">. </w:t>
       </w:r>
       <w:r>
         <w:rPr>
@@ -1191,7 +1623,22 @@
           <w:szCs w:val="24"/>
         </w:rPr>
         <w:br/>
-        <w:t xml:space="preserve">Zuul is a JVM based router and server side load balancer by Netflix. </w:t>
+      </w:r>
+      <w:proofErr w:type="spellStart"/>
+      <w:r>
+        <w:rPr>
+          <w:sz w:val="24"/>
+          <w:szCs w:val="24"/>
+        </w:rPr>
+        <w:t>Zuul</w:t>
+      </w:r>
+      <w:proofErr w:type="spellEnd"/>
+      <w:r>
+        <w:rPr>
+          <w:sz w:val="24"/>
+          <w:szCs w:val="24"/>
+        </w:rPr>
+        <w:t xml:space="preserve"> is a JVM based router and server side load balancer by Netflix. </w:t>
       </w:r>
       <w:r>
         <w:rPr>
@@ -1199,7 +1646,39 @@
           <w:szCs w:val="24"/>
         </w:rPr>
         <w:br/>
-        <w:t>It provides a single entry to our system, which allows a browser, mobile app, or other user interface to consume services from multiple hosts without managing cross-origin resource sharing (CORS) and authentication for each one. We can integrate Zuul with other Netflix projects like Hystrix for fault tolerance and Eureka for service discovery, or use it to manage routing rules, filters, and load balancing across your system.</w:t>
+        <w:t xml:space="preserve">It provides a single entry to our system, which allows a browser, mobile app, or other user interface to consume services from multiple hosts without managing cross-origin resource sharing (CORS) and authentication for each one. We can integrate </w:t>
+      </w:r>
+      <w:proofErr w:type="spellStart"/>
+      <w:r>
+        <w:rPr>
+          <w:sz w:val="24"/>
+          <w:szCs w:val="24"/>
+        </w:rPr>
+        <w:t>Zuul</w:t>
+      </w:r>
+      <w:proofErr w:type="spellEnd"/>
+      <w:r>
+        <w:rPr>
+          <w:sz w:val="24"/>
+          <w:szCs w:val="24"/>
+        </w:rPr>
+        <w:t xml:space="preserve"> with other Netflix projects like </w:t>
+      </w:r>
+      <w:proofErr w:type="spellStart"/>
+      <w:r>
+        <w:rPr>
+          <w:sz w:val="24"/>
+          <w:szCs w:val="24"/>
+        </w:rPr>
+        <w:t>Hystrix</w:t>
+      </w:r>
+      <w:proofErr w:type="spellEnd"/>
+      <w:r>
+        <w:rPr>
+          <w:sz w:val="24"/>
+          <w:szCs w:val="24"/>
+        </w:rPr>
+        <w:t xml:space="preserve"> for fault tolerance and Eureka for service discovery, or use it to manage routing rules, filters, and load balancing across your system.</w:t>
       </w:r>
     </w:p>
     <w:p>
@@ -1279,7 +1758,7 @@
 </file>
 
 <file path=word/numbering.xml><?xml version="1.0" encoding="utf-8"?>
-<w:numbering xmlns:wpc="http://schemas.microsoft.com/office/word/2010/wordprocessingCanvas" xmlns:mc="http://schemas.openxmlformats.org/markup-compatibility/2006" xmlns:o="urn:schemas-microsoft-com:office:office" xmlns:r="http://schemas.openxmlformats.org/officeDocument/2006/relationships" xmlns:m="http://schemas.openxmlformats.org/officeDocument/2006/math" xmlns:v="urn:schemas-microsoft-com:vml" xmlns:wp14="http://schemas.microsoft.com/office/word/2010/wordprocessingDrawing" xmlns:wp="http://schemas.openxmlformats.org/drawingml/2006/wordprocessingDrawing" xmlns:w10="urn:schemas-microsoft-com:office:word" xmlns:w="http://schemas.openxmlformats.org/wordprocessingml/2006/main" xmlns:w14="http://schemas.microsoft.com/office/word/2010/wordml" xmlns:wpg="http://schemas.microsoft.com/office/word/2010/wordprocessingGroup" xmlns:wpi="http://schemas.microsoft.com/office/word/2010/wordprocessingInk" xmlns:wne="http://schemas.microsoft.com/office/word/2006/wordml" xmlns:wps="http://schemas.microsoft.com/office/word/2010/wordprocessingShape" mc:Ignorable="w14 wp14">
+<w:numbering xmlns:ve="http://schemas.openxmlformats.org/markup-compatibility/2006" xmlns:o="urn:schemas-microsoft-com:office:office" xmlns:r="http://schemas.openxmlformats.org/officeDocument/2006/relationships" xmlns:m="http://schemas.openxmlformats.org/officeDocument/2006/math" xmlns:v="urn:schemas-microsoft-com:vml" xmlns:wp="http://schemas.openxmlformats.org/drawingml/2006/wordprocessingDrawing" xmlns:w10="urn:schemas-microsoft-com:office:word" xmlns:w="http://schemas.openxmlformats.org/wordprocessingml/2006/main" xmlns:wne="http://schemas.microsoft.com/office/word/2006/wordml">
   <w:abstractNum w:abstractNumId="0">
     <w:nsid w:val="03545700"/>
     <w:multiLevelType w:val="hybridMultilevel"/>
@@ -2983,7 +3462,7 @@
 </file>
 
 <file path=word/styles.xml><?xml version="1.0" encoding="utf-8"?>
-<w:styles xmlns:mc="http://schemas.openxmlformats.org/markup-compatibility/2006" xmlns:r="http://schemas.openxmlformats.org/officeDocument/2006/relationships" xmlns:w="http://schemas.openxmlformats.org/wordprocessingml/2006/main" xmlns:w14="http://schemas.microsoft.com/office/word/2010/wordml" mc:Ignorable="w14">
+<w:styles xmlns:r="http://schemas.openxmlformats.org/officeDocument/2006/relationships" xmlns:w="http://schemas.openxmlformats.org/wordprocessingml/2006/main">
   <w:docDefaults>
     <w:rPrDefault>
       <w:rPr>
@@ -3141,6 +3620,7 @@
   <w:style w:type="paragraph" w:default="1" w:styleId="Normal">
     <w:name w:val="Normal"/>
     <w:qFormat/>
+    <w:rsid w:val="000E690F"/>
   </w:style>
   <w:style w:type="paragraph" w:styleId="Heading1">
     <w:name w:val="heading 1"/>
@@ -3221,6 +3701,7 @@
     <w:uiPriority w:val="99"/>
     <w:semiHidden/>
     <w:unhideWhenUsed/>
+    <w:qFormat/>
     <w:tblPr>
       <w:tblInd w:w="0" w:type="dxa"/>
       <w:tblCellMar>

</xml_diff>